<commit_message>
Populate app with date from direct module. Prepare architecture for reporting to Firebase.
</commit_message>
<xml_diff>
--- a/documentation/Wstęp teoretyczny.docx
+++ b/documentation/Wstęp teoretyczny.docx
@@ -9,6 +9,8 @@
           <w:rFonts w:ascii="Times New Roman" w:hAnsi="Times New Roman" w:cs="Times New Roman"/>
         </w:rPr>
       </w:pPr>
+      <w:bookmarkStart w:id="0" w:name="_GoBack"/>
+      <w:bookmarkEnd w:id="0"/>
       <w:r>
         <w:rPr>
           <w:rFonts w:ascii="Times New Roman" w:hAnsi="Times New Roman" w:cs="Times New Roman"/>
@@ -1396,7 +1398,7 @@
           <w:noProof/>
         </w:rPr>
         <w:drawing>
-          <wp:inline distT="0" distB="0" distL="0" distR="0">
+          <wp:inline distT="0" distB="0" distL="0" distR="0" wp14:anchorId="63746552" wp14:editId="035FE4D1">
             <wp:extent cx="3924300" cy="1831340"/>
             <wp:effectExtent l="0" t="0" r="0" b="0"/>
             <wp:docPr id="1" name="Obraz 1" descr="https://developer.android.com/things/images/platform-architecture.png"/>
@@ -1413,7 +1415,7 @@
                     </pic:cNvPicPr>
                   </pic:nvPicPr>
                   <pic:blipFill>
-                    <a:blip r:embed="rId6">
+                    <a:blip r:embed="rId9">
                       <a:extLst>
                         <a:ext uri="{28A0092B-C50C-407E-A947-70E740481C1C}">
                           <a14:useLocalDpi xmlns:a14="http://schemas.microsoft.com/office/drawing/2010/main" val="0"/>
@@ -1444,7 +1446,7 @@
           </wp:inline>
         </w:drawing>
       </w:r>
-      <w:hyperlink r:id="rId7" w:history="1">
+      <w:hyperlink r:id="rId10" w:history="1">
         <w:r>
           <w:rPr>
             <w:rStyle w:val="Hipercze"/>
@@ -1807,7 +1809,7 @@
         </w:rPr>
         <w:lastRenderedPageBreak/>
         <w:drawing>
-          <wp:inline distT="0" distB="0" distL="0" distR="0">
+          <wp:inline distT="0" distB="0" distL="0" distR="0" wp14:anchorId="10D9DA3B" wp14:editId="1095B4AC">
             <wp:extent cx="1645920" cy="1744980"/>
             <wp:effectExtent l="0" t="0" r="0" b="7620"/>
             <wp:docPr id="3" name="Obraz 3" descr="https://developer.android.com/things/images/nxp-pico7-module.png"/>
@@ -1824,7 +1826,7 @@
                     </pic:cNvPicPr>
                   </pic:nvPicPr>
                   <pic:blipFill>
-                    <a:blip r:embed="rId8">
+                    <a:blip r:embed="rId11">
                       <a:extLst>
                         <a:ext uri="{28A0092B-C50C-407E-A947-70E740481C1C}">
                           <a14:useLocalDpi xmlns:a14="http://schemas.microsoft.com/office/drawing/2010/main" val="0"/>
@@ -1864,7 +1866,7 @@
           <w:rFonts w:ascii="Times New Roman" w:hAnsi="Times New Roman" w:cs="Times New Roman"/>
         </w:rPr>
       </w:pPr>
-      <w:hyperlink r:id="rId9" w:history="1">
+      <w:hyperlink r:id="rId12" w:history="1">
         <w:r>
           <w:rPr>
             <w:rStyle w:val="Hipercze"/>
@@ -1906,7 +1908,7 @@
           <w:noProof/>
         </w:rPr>
         <w:drawing>
-          <wp:inline distT="0" distB="0" distL="0" distR="0" wp14:anchorId="25BEAF1D" wp14:editId="5893083C">
+          <wp:inline distT="0" distB="0" distL="0" distR="0" wp14:anchorId="5A40D68A" wp14:editId="047364D9">
             <wp:extent cx="2172914" cy="5265420"/>
             <wp:effectExtent l="0" t="0" r="0" b="0"/>
             <wp:docPr id="4" name="Obraz 4"/>
@@ -1921,7 +1923,7 @@
                     <pic:cNvPicPr/>
                   </pic:nvPicPr>
                   <pic:blipFill>
-                    <a:blip r:embed="rId10"/>
+                    <a:blip r:embed="rId13"/>
                     <a:stretch>
                       <a:fillRect/>
                     </a:stretch>
@@ -1949,7 +1951,7 @@
           <w:rFonts w:ascii="Times New Roman" w:hAnsi="Times New Roman" w:cs="Times New Roman"/>
         </w:rPr>
       </w:pPr>
-      <w:hyperlink r:id="rId11" w:history="1">
+      <w:hyperlink r:id="rId14" w:history="1">
         <w:r>
           <w:rPr>
             <w:rStyle w:val="Hipercze"/>
@@ -2493,14 +2495,1025 @@
           <w:rFonts w:ascii="Times New Roman" w:hAnsi="Times New Roman" w:cs="Times New Roman"/>
         </w:rPr>
       </w:pPr>
-    </w:p>
-    <w:p>
-      <w:pPr>
-        <w:rPr>
-          <w:rFonts w:ascii="Times New Roman" w:hAnsi="Times New Roman" w:cs="Times New Roman"/>
-        </w:rPr>
-      </w:pPr>
-    </w:p>
+      <w:r>
+        <w:rPr>
+          <w:rFonts w:ascii="Times New Roman" w:hAnsi="Times New Roman" w:cs="Times New Roman"/>
+        </w:rPr>
+        <w:lastRenderedPageBreak/>
+        <w:t xml:space="preserve">Na tym etapie podłączono wszystkie elementy. Aby zwizualizować układ, użyto darmowego narzędzia </w:t>
+      </w:r>
+      <w:proofErr w:type="spellStart"/>
+      <w:r>
+        <w:rPr>
+          <w:rFonts w:ascii="Times New Roman" w:hAnsi="Times New Roman" w:cs="Times New Roman"/>
+        </w:rPr>
+        <w:t>Fritzing</w:t>
+      </w:r>
+      <w:proofErr w:type="spellEnd"/>
+      <w:r>
+        <w:rPr>
+          <w:rFonts w:ascii="Times New Roman" w:hAnsi="Times New Roman" w:cs="Times New Roman"/>
+        </w:rPr>
+        <w:t>.</w:t>
+      </w:r>
+    </w:p>
+    <w:p>
+      <w:pPr>
+        <w:rPr>
+          <w:rFonts w:ascii="Times New Roman" w:hAnsi="Times New Roman" w:cs="Times New Roman"/>
+        </w:rPr>
+      </w:pPr>
+      <w:r>
+        <w:rPr>
+          <w:rFonts w:ascii="Times New Roman" w:hAnsi="Times New Roman" w:cs="Times New Roman"/>
+          <w:noProof/>
+        </w:rPr>
+        <w:drawing>
+          <wp:inline distT="0" distB="0" distL="0" distR="0" wp14:anchorId="59F07DD8" wp14:editId="7A18BD54">
+            <wp:extent cx="5943600" cy="3999865"/>
+            <wp:effectExtent l="0" t="0" r="0" b="635"/>
+            <wp:docPr id="8" name="Obraz 8" descr="Obraz zawierający zrzut ekranu&#10;&#10;Opis wygenerowany automatycznie"/>
+            <wp:cNvGraphicFramePr>
+              <a:graphicFrameLocks xmlns:a="http://schemas.openxmlformats.org/drawingml/2006/main" noChangeAspect="1"/>
+            </wp:cNvGraphicFramePr>
+            <a:graphic xmlns:a="http://schemas.openxmlformats.org/drawingml/2006/main">
+              <a:graphicData uri="http://schemas.openxmlformats.org/drawingml/2006/picture">
+                <pic:pic xmlns:pic="http://schemas.openxmlformats.org/drawingml/2006/picture">
+                  <pic:nvPicPr>
+                    <pic:cNvPr id="8" name="v1.png"/>
+                    <pic:cNvPicPr/>
+                  </pic:nvPicPr>
+                  <pic:blipFill>
+                    <a:blip r:embed="rId15" cstate="print">
+                      <a:extLst>
+                        <a:ext uri="{28A0092B-C50C-407E-A947-70E740481C1C}">
+                          <a14:useLocalDpi xmlns:a14="http://schemas.microsoft.com/office/drawing/2010/main" val="0"/>
+                        </a:ext>
+                      </a:extLst>
+                    </a:blip>
+                    <a:stretch>
+                      <a:fillRect/>
+                    </a:stretch>
+                  </pic:blipFill>
+                  <pic:spPr>
+                    <a:xfrm>
+                      <a:off x="0" y="0"/>
+                      <a:ext cx="5943600" cy="3999865"/>
+                    </a:xfrm>
+                    <a:prstGeom prst="rect">
+                      <a:avLst/>
+                    </a:prstGeom>
+                  </pic:spPr>
+                </pic:pic>
+              </a:graphicData>
+            </a:graphic>
+          </wp:inline>
+        </w:drawing>
+      </w:r>
+    </w:p>
+    <w:p>
+      <w:pPr>
+        <w:rPr>
+          <w:rFonts w:ascii="Times New Roman" w:hAnsi="Times New Roman" w:cs="Times New Roman"/>
+        </w:rPr>
+      </w:pPr>
+      <w:r>
+        <w:rPr>
+          <w:rFonts w:ascii="Times New Roman" w:hAnsi="Times New Roman" w:cs="Times New Roman"/>
+        </w:rPr>
+        <w:t xml:space="preserve">Lista </w:t>
+      </w:r>
+      <w:proofErr w:type="spellStart"/>
+      <w:r>
+        <w:rPr>
+          <w:rFonts w:ascii="Times New Roman" w:hAnsi="Times New Roman" w:cs="Times New Roman"/>
+        </w:rPr>
+        <w:t>pinów</w:t>
+      </w:r>
+      <w:proofErr w:type="spellEnd"/>
+      <w:r>
+        <w:rPr>
+          <w:rFonts w:ascii="Times New Roman" w:hAnsi="Times New Roman" w:cs="Times New Roman"/>
+        </w:rPr>
+        <w:t>, które zostały użyte znajduje się poniżej. Można traktować ją jako kontrakt, pomiędzy częścią fizyczną, a oprogramowaniem.</w:t>
+      </w:r>
+    </w:p>
+    <w:p>
+      <w:pPr>
+        <w:rPr>
+          <w:rFonts w:ascii="Times New Roman" w:hAnsi="Times New Roman" w:cs="Times New Roman"/>
+        </w:rPr>
+      </w:pPr>
+      <w:r>
+        <w:rPr>
+          <w:rFonts w:ascii="Times New Roman" w:hAnsi="Times New Roman" w:cs="Times New Roman"/>
+        </w:rPr>
+        <w:t xml:space="preserve">W aplikacji będziemy odwoływać się do poszczególnych urządzeń używając tych nazw </w:t>
+      </w:r>
+      <w:proofErr w:type="spellStart"/>
+      <w:r>
+        <w:rPr>
+          <w:rFonts w:ascii="Times New Roman" w:hAnsi="Times New Roman" w:cs="Times New Roman"/>
+        </w:rPr>
+        <w:t>gnizad</w:t>
+      </w:r>
+      <w:proofErr w:type="spellEnd"/>
+      <w:r>
+        <w:rPr>
+          <w:rFonts w:ascii="Times New Roman" w:hAnsi="Times New Roman" w:cs="Times New Roman"/>
+        </w:rPr>
+        <w:t>.</w:t>
+      </w:r>
+    </w:p>
+    <w:tbl>
+      <w:tblPr>
+        <w:tblStyle w:val="Tabela-Siatka"/>
+        <w:tblW w:w="0" w:type="auto"/>
+        <w:tblLook w:val="04A0" w:firstRow="1" w:lastRow="0" w:firstColumn="1" w:lastColumn="0" w:noHBand="0" w:noVBand="1"/>
+      </w:tblPr>
+      <w:tblGrid>
+        <w:gridCol w:w="626"/>
+        <w:gridCol w:w="2498"/>
+        <w:gridCol w:w="895"/>
+        <w:gridCol w:w="1750"/>
+        <w:gridCol w:w="1512"/>
+      </w:tblGrid>
+      <w:tr>
+        <w:tc>
+          <w:tcPr>
+            <w:tcW w:w="626" w:type="dxa"/>
+          </w:tcPr>
+          <w:p>
+            <w:pPr>
+              <w:rPr>
+                <w:rFonts w:ascii="Times New Roman" w:hAnsi="Times New Roman" w:cs="Times New Roman"/>
+              </w:rPr>
+            </w:pPr>
+            <w:r>
+              <w:rPr>
+                <w:rFonts w:ascii="Times New Roman" w:hAnsi="Times New Roman" w:cs="Times New Roman"/>
+              </w:rPr>
+              <w:t>Lp.</w:t>
+            </w:r>
+          </w:p>
+        </w:tc>
+        <w:tc>
+          <w:tcPr>
+            <w:tcW w:w="2498" w:type="dxa"/>
+          </w:tcPr>
+          <w:p>
+            <w:pPr>
+              <w:rPr>
+                <w:rFonts w:ascii="Times New Roman" w:hAnsi="Times New Roman" w:cs="Times New Roman"/>
+              </w:rPr>
+            </w:pPr>
+            <w:r>
+              <w:rPr>
+                <w:rFonts w:ascii="Times New Roman" w:hAnsi="Times New Roman" w:cs="Times New Roman"/>
+              </w:rPr>
+              <w:t>Nazwa</w:t>
+            </w:r>
+          </w:p>
+        </w:tc>
+        <w:tc>
+          <w:tcPr>
+            <w:tcW w:w="895" w:type="dxa"/>
+          </w:tcPr>
+          <w:p>
+            <w:pPr>
+              <w:rPr>
+                <w:rFonts w:ascii="Times New Roman" w:hAnsi="Times New Roman" w:cs="Times New Roman"/>
+              </w:rPr>
+            </w:pPr>
+            <w:r>
+              <w:rPr>
+                <w:rFonts w:ascii="Times New Roman" w:hAnsi="Times New Roman" w:cs="Times New Roman"/>
+              </w:rPr>
+              <w:t>Pin</w:t>
+            </w:r>
+          </w:p>
+        </w:tc>
+        <w:tc>
+          <w:tcPr>
+            <w:tcW w:w="1750" w:type="dxa"/>
+          </w:tcPr>
+          <w:p>
+            <w:pPr>
+              <w:rPr>
+                <w:rFonts w:ascii="Times New Roman" w:hAnsi="Times New Roman" w:cs="Times New Roman"/>
+              </w:rPr>
+            </w:pPr>
+            <w:r>
+              <w:rPr>
+                <w:rFonts w:ascii="Times New Roman" w:hAnsi="Times New Roman" w:cs="Times New Roman"/>
+              </w:rPr>
+              <w:t>Nr pin na płytce</w:t>
+            </w:r>
+          </w:p>
+        </w:tc>
+        <w:tc>
+          <w:tcPr>
+            <w:tcW w:w="1512" w:type="dxa"/>
+          </w:tcPr>
+          <w:p>
+            <w:pPr>
+              <w:rPr>
+                <w:rFonts w:ascii="Times New Roman" w:hAnsi="Times New Roman" w:cs="Times New Roman"/>
+              </w:rPr>
+            </w:pPr>
+            <w:r>
+              <w:rPr>
+                <w:rFonts w:ascii="Times New Roman" w:hAnsi="Times New Roman" w:cs="Times New Roman"/>
+              </w:rPr>
+              <w:t>Oznaczenie</w:t>
+            </w:r>
+          </w:p>
+        </w:tc>
+      </w:tr>
+      <w:tr>
+        <w:tc>
+          <w:tcPr>
+            <w:tcW w:w="626" w:type="dxa"/>
+          </w:tcPr>
+          <w:p>
+            <w:pPr>
+              <w:rPr>
+                <w:rFonts w:ascii="Times New Roman" w:hAnsi="Times New Roman" w:cs="Times New Roman"/>
+              </w:rPr>
+            </w:pPr>
+            <w:r>
+              <w:rPr>
+                <w:rFonts w:ascii="Times New Roman" w:hAnsi="Times New Roman" w:cs="Times New Roman"/>
+              </w:rPr>
+              <w:t>1</w:t>
+            </w:r>
+          </w:p>
+        </w:tc>
+        <w:tc>
+          <w:tcPr>
+            <w:tcW w:w="2498" w:type="dxa"/>
+            <w:vMerge w:val="restart"/>
+          </w:tcPr>
+          <w:p>
+            <w:pPr>
+              <w:rPr>
+                <w:rFonts w:ascii="Times New Roman" w:hAnsi="Times New Roman" w:cs="Times New Roman"/>
+              </w:rPr>
+            </w:pPr>
+            <w:r>
+              <w:rPr>
+                <w:rFonts w:ascii="Times New Roman" w:hAnsi="Times New Roman" w:cs="Times New Roman"/>
+              </w:rPr>
+              <w:t>Czujnik zbliżeniowy</w:t>
+            </w:r>
+          </w:p>
+        </w:tc>
+        <w:tc>
+          <w:tcPr>
+            <w:tcW w:w="895" w:type="dxa"/>
+          </w:tcPr>
+          <w:p>
+            <w:pPr>
+              <w:rPr>
+                <w:rFonts w:ascii="Times New Roman" w:hAnsi="Times New Roman" w:cs="Times New Roman"/>
+              </w:rPr>
+            </w:pPr>
+            <w:proofErr w:type="spellStart"/>
+            <w:r>
+              <w:rPr>
+                <w:rFonts w:ascii="Times New Roman" w:hAnsi="Times New Roman" w:cs="Times New Roman"/>
+              </w:rPr>
+              <w:t>Trig</w:t>
+            </w:r>
+            <w:proofErr w:type="spellEnd"/>
+          </w:p>
+        </w:tc>
+        <w:tc>
+          <w:tcPr>
+            <w:tcW w:w="1750" w:type="dxa"/>
+          </w:tcPr>
+          <w:p>
+            <w:pPr>
+              <w:rPr>
+                <w:rFonts w:ascii="Times New Roman" w:hAnsi="Times New Roman" w:cs="Times New Roman"/>
+              </w:rPr>
+            </w:pPr>
+            <w:r>
+              <w:rPr>
+                <w:rFonts w:ascii="Times New Roman" w:hAnsi="Times New Roman" w:cs="Times New Roman"/>
+              </w:rPr>
+              <w:t>13</w:t>
+            </w:r>
+          </w:p>
+        </w:tc>
+        <w:tc>
+          <w:tcPr>
+            <w:tcW w:w="1512" w:type="dxa"/>
+          </w:tcPr>
+          <w:p>
+            <w:pPr>
+              <w:rPr>
+                <w:rFonts w:ascii="Times New Roman" w:hAnsi="Times New Roman" w:cs="Times New Roman"/>
+              </w:rPr>
+            </w:pPr>
+            <w:r>
+              <w:rPr>
+                <w:rFonts w:ascii="Times New Roman" w:hAnsi="Times New Roman" w:cs="Times New Roman"/>
+              </w:rPr>
+              <w:t>GPIO2_IO03</w:t>
+            </w:r>
+          </w:p>
+        </w:tc>
+      </w:tr>
+      <w:tr>
+        <w:tc>
+          <w:tcPr>
+            <w:tcW w:w="626" w:type="dxa"/>
+          </w:tcPr>
+          <w:p>
+            <w:pPr>
+              <w:rPr>
+                <w:rFonts w:ascii="Times New Roman" w:hAnsi="Times New Roman" w:cs="Times New Roman"/>
+              </w:rPr>
+            </w:pPr>
+          </w:p>
+        </w:tc>
+        <w:tc>
+          <w:tcPr>
+            <w:tcW w:w="2498" w:type="dxa"/>
+            <w:vMerge/>
+          </w:tcPr>
+          <w:p>
+            <w:pPr>
+              <w:rPr>
+                <w:rFonts w:ascii="Times New Roman" w:hAnsi="Times New Roman" w:cs="Times New Roman"/>
+              </w:rPr>
+            </w:pPr>
+          </w:p>
+        </w:tc>
+        <w:tc>
+          <w:tcPr>
+            <w:tcW w:w="895" w:type="dxa"/>
+          </w:tcPr>
+          <w:p>
+            <w:pPr>
+              <w:rPr>
+                <w:rFonts w:ascii="Times New Roman" w:hAnsi="Times New Roman" w:cs="Times New Roman"/>
+              </w:rPr>
+            </w:pPr>
+            <w:r>
+              <w:rPr>
+                <w:rFonts w:ascii="Times New Roman" w:hAnsi="Times New Roman" w:cs="Times New Roman"/>
+              </w:rPr>
+              <w:t>Echo</w:t>
+            </w:r>
+          </w:p>
+        </w:tc>
+        <w:tc>
+          <w:tcPr>
+            <w:tcW w:w="1750" w:type="dxa"/>
+          </w:tcPr>
+          <w:p>
+            <w:pPr>
+              <w:rPr>
+                <w:rFonts w:ascii="Times New Roman" w:hAnsi="Times New Roman" w:cs="Times New Roman"/>
+              </w:rPr>
+            </w:pPr>
+            <w:r>
+              <w:rPr>
+                <w:rFonts w:ascii="Times New Roman" w:hAnsi="Times New Roman" w:cs="Times New Roman"/>
+              </w:rPr>
+              <w:t>15</w:t>
+            </w:r>
+          </w:p>
+        </w:tc>
+        <w:tc>
+          <w:tcPr>
+            <w:tcW w:w="1512" w:type="dxa"/>
+          </w:tcPr>
+          <w:p>
+            <w:pPr>
+              <w:rPr>
+                <w:rFonts w:ascii="Times New Roman" w:hAnsi="Times New Roman" w:cs="Times New Roman"/>
+              </w:rPr>
+            </w:pPr>
+            <w:r>
+              <w:rPr>
+                <w:rFonts w:ascii="Times New Roman" w:hAnsi="Times New Roman" w:cs="Times New Roman"/>
+              </w:rPr>
+              <w:t>GPIO1_IO10</w:t>
+            </w:r>
+          </w:p>
+        </w:tc>
+      </w:tr>
+      <w:tr>
+        <w:tc>
+          <w:tcPr>
+            <w:tcW w:w="626" w:type="dxa"/>
+            <w:vMerge w:val="restart"/>
+          </w:tcPr>
+          <w:p>
+            <w:pPr>
+              <w:rPr>
+                <w:rFonts w:ascii="Times New Roman" w:hAnsi="Times New Roman" w:cs="Times New Roman"/>
+              </w:rPr>
+            </w:pPr>
+            <w:r>
+              <w:rPr>
+                <w:rFonts w:ascii="Times New Roman" w:hAnsi="Times New Roman" w:cs="Times New Roman"/>
+              </w:rPr>
+              <w:t>2</w:t>
+            </w:r>
+          </w:p>
+        </w:tc>
+        <w:tc>
+          <w:tcPr>
+            <w:tcW w:w="2498" w:type="dxa"/>
+            <w:vMerge w:val="restart"/>
+          </w:tcPr>
+          <w:p>
+            <w:pPr>
+              <w:rPr>
+                <w:rFonts w:ascii="Times New Roman" w:hAnsi="Times New Roman" w:cs="Times New Roman"/>
+              </w:rPr>
+            </w:pPr>
+            <w:r>
+              <w:rPr>
+                <w:rFonts w:ascii="Times New Roman" w:hAnsi="Times New Roman" w:cs="Times New Roman"/>
+              </w:rPr>
+              <w:t>Przekaźnik</w:t>
+            </w:r>
+          </w:p>
+        </w:tc>
+        <w:tc>
+          <w:tcPr>
+            <w:tcW w:w="895" w:type="dxa"/>
+          </w:tcPr>
+          <w:p>
+            <w:pPr>
+              <w:rPr>
+                <w:rFonts w:ascii="Times New Roman" w:hAnsi="Times New Roman" w:cs="Times New Roman"/>
+              </w:rPr>
+            </w:pPr>
+            <w:r>
+              <w:rPr>
+                <w:rFonts w:ascii="Times New Roman" w:hAnsi="Times New Roman" w:cs="Times New Roman"/>
+              </w:rPr>
+              <w:t>IN1</w:t>
+            </w:r>
+          </w:p>
+        </w:tc>
+        <w:tc>
+          <w:tcPr>
+            <w:tcW w:w="1750" w:type="dxa"/>
+          </w:tcPr>
+          <w:p>
+            <w:pPr>
+              <w:rPr>
+                <w:rFonts w:ascii="Times New Roman" w:hAnsi="Times New Roman" w:cs="Times New Roman"/>
+              </w:rPr>
+            </w:pPr>
+            <w:r>
+              <w:rPr>
+                <w:rFonts w:ascii="Times New Roman" w:hAnsi="Times New Roman" w:cs="Times New Roman"/>
+              </w:rPr>
+              <w:t>38</w:t>
+            </w:r>
+          </w:p>
+        </w:tc>
+        <w:tc>
+          <w:tcPr>
+            <w:tcW w:w="1512" w:type="dxa"/>
+          </w:tcPr>
+          <w:p>
+            <w:pPr>
+              <w:rPr>
+                <w:rFonts w:ascii="Times New Roman" w:hAnsi="Times New Roman" w:cs="Times New Roman"/>
+              </w:rPr>
+            </w:pPr>
+            <w:r>
+              <w:rPr>
+                <w:rFonts w:ascii="Times New Roman" w:hAnsi="Times New Roman" w:cs="Times New Roman"/>
+              </w:rPr>
+              <w:t>GPIO6_IO15</w:t>
+            </w:r>
+          </w:p>
+        </w:tc>
+      </w:tr>
+      <w:tr>
+        <w:tc>
+          <w:tcPr>
+            <w:tcW w:w="626" w:type="dxa"/>
+            <w:vMerge/>
+          </w:tcPr>
+          <w:p>
+            <w:pPr>
+              <w:rPr>
+                <w:rFonts w:ascii="Times New Roman" w:hAnsi="Times New Roman" w:cs="Times New Roman"/>
+              </w:rPr>
+            </w:pPr>
+          </w:p>
+        </w:tc>
+        <w:tc>
+          <w:tcPr>
+            <w:tcW w:w="2498" w:type="dxa"/>
+            <w:vMerge/>
+          </w:tcPr>
+          <w:p>
+            <w:pPr>
+              <w:rPr>
+                <w:rFonts w:ascii="Times New Roman" w:hAnsi="Times New Roman" w:cs="Times New Roman"/>
+              </w:rPr>
+            </w:pPr>
+          </w:p>
+        </w:tc>
+        <w:tc>
+          <w:tcPr>
+            <w:tcW w:w="895" w:type="dxa"/>
+          </w:tcPr>
+          <w:p>
+            <w:pPr>
+              <w:rPr>
+                <w:rFonts w:ascii="Times New Roman" w:hAnsi="Times New Roman" w:cs="Times New Roman"/>
+              </w:rPr>
+            </w:pPr>
+            <w:r>
+              <w:rPr>
+                <w:rFonts w:ascii="Times New Roman" w:hAnsi="Times New Roman" w:cs="Times New Roman"/>
+              </w:rPr>
+              <w:t>IN2</w:t>
+            </w:r>
+          </w:p>
+        </w:tc>
+        <w:tc>
+          <w:tcPr>
+            <w:tcW w:w="1750" w:type="dxa"/>
+          </w:tcPr>
+          <w:p>
+            <w:pPr>
+              <w:rPr>
+                <w:rFonts w:ascii="Times New Roman" w:hAnsi="Times New Roman" w:cs="Times New Roman"/>
+              </w:rPr>
+            </w:pPr>
+            <w:r>
+              <w:rPr>
+                <w:rFonts w:ascii="Times New Roman" w:hAnsi="Times New Roman" w:cs="Times New Roman"/>
+              </w:rPr>
+              <w:t>40</w:t>
+            </w:r>
+          </w:p>
+        </w:tc>
+        <w:tc>
+          <w:tcPr>
+            <w:tcW w:w="1512" w:type="dxa"/>
+          </w:tcPr>
+          <w:p>
+            <w:pPr>
+              <w:rPr>
+                <w:rFonts w:ascii="Times New Roman" w:hAnsi="Times New Roman" w:cs="Times New Roman"/>
+              </w:rPr>
+            </w:pPr>
+            <w:r>
+              <w:rPr>
+                <w:rFonts w:ascii="Times New Roman" w:hAnsi="Times New Roman" w:cs="Times New Roman"/>
+              </w:rPr>
+              <w:t>GPIO6_IO14</w:t>
+            </w:r>
+          </w:p>
+        </w:tc>
+      </w:tr>
+      <w:tr>
+        <w:tc>
+          <w:tcPr>
+            <w:tcW w:w="626" w:type="dxa"/>
+            <w:vMerge w:val="restart"/>
+          </w:tcPr>
+          <w:p>
+            <w:pPr>
+              <w:rPr>
+                <w:rFonts w:ascii="Times New Roman" w:hAnsi="Times New Roman" w:cs="Times New Roman"/>
+              </w:rPr>
+            </w:pPr>
+            <w:r>
+              <w:rPr>
+                <w:rFonts w:ascii="Times New Roman" w:hAnsi="Times New Roman" w:cs="Times New Roman"/>
+              </w:rPr>
+              <w:t>3</w:t>
+            </w:r>
+          </w:p>
+        </w:tc>
+        <w:tc>
+          <w:tcPr>
+            <w:tcW w:w="2498" w:type="dxa"/>
+            <w:vMerge w:val="restart"/>
+          </w:tcPr>
+          <w:p>
+            <w:pPr>
+              <w:rPr>
+                <w:rFonts w:ascii="Times New Roman" w:hAnsi="Times New Roman" w:cs="Times New Roman"/>
+              </w:rPr>
+            </w:pPr>
+            <w:r>
+              <w:rPr>
+                <w:rFonts w:ascii="Times New Roman" w:hAnsi="Times New Roman" w:cs="Times New Roman"/>
+              </w:rPr>
+              <w:t>Konwerter AD</w:t>
+            </w:r>
+          </w:p>
+        </w:tc>
+        <w:tc>
+          <w:tcPr>
+            <w:tcW w:w="895" w:type="dxa"/>
+          </w:tcPr>
+          <w:p>
+            <w:pPr>
+              <w:rPr>
+                <w:rFonts w:ascii="Times New Roman" w:hAnsi="Times New Roman" w:cs="Times New Roman"/>
+              </w:rPr>
+            </w:pPr>
+            <w:r>
+              <w:rPr>
+                <w:rFonts w:ascii="Times New Roman" w:hAnsi="Times New Roman" w:cs="Times New Roman"/>
+              </w:rPr>
+              <w:t>SDA</w:t>
+            </w:r>
+          </w:p>
+        </w:tc>
+        <w:tc>
+          <w:tcPr>
+            <w:tcW w:w="1750" w:type="dxa"/>
+          </w:tcPr>
+          <w:p>
+            <w:pPr>
+              <w:rPr>
+                <w:rFonts w:ascii="Times New Roman" w:hAnsi="Times New Roman" w:cs="Times New Roman"/>
+              </w:rPr>
+            </w:pPr>
+            <w:r>
+              <w:rPr>
+                <w:rFonts w:ascii="Times New Roman" w:hAnsi="Times New Roman" w:cs="Times New Roman"/>
+              </w:rPr>
+              <w:t>3</w:t>
+            </w:r>
+          </w:p>
+        </w:tc>
+        <w:tc>
+          <w:tcPr>
+            <w:tcW w:w="1512" w:type="dxa"/>
+          </w:tcPr>
+          <w:p>
+            <w:pPr>
+              <w:rPr>
+                <w:rFonts w:ascii="Times New Roman" w:hAnsi="Times New Roman" w:cs="Times New Roman"/>
+              </w:rPr>
+            </w:pPr>
+            <w:r>
+              <w:rPr>
+                <w:rFonts w:ascii="Times New Roman" w:hAnsi="Times New Roman" w:cs="Times New Roman"/>
+              </w:rPr>
+              <w:t>I2C1 (SDA)</w:t>
+            </w:r>
+          </w:p>
+        </w:tc>
+      </w:tr>
+      <w:tr>
+        <w:tc>
+          <w:tcPr>
+            <w:tcW w:w="626" w:type="dxa"/>
+            <w:vMerge/>
+          </w:tcPr>
+          <w:p>
+            <w:pPr>
+              <w:rPr>
+                <w:rFonts w:ascii="Times New Roman" w:hAnsi="Times New Roman" w:cs="Times New Roman"/>
+              </w:rPr>
+            </w:pPr>
+          </w:p>
+        </w:tc>
+        <w:tc>
+          <w:tcPr>
+            <w:tcW w:w="2498" w:type="dxa"/>
+            <w:vMerge/>
+          </w:tcPr>
+          <w:p>
+            <w:pPr>
+              <w:rPr>
+                <w:rFonts w:ascii="Times New Roman" w:hAnsi="Times New Roman" w:cs="Times New Roman"/>
+              </w:rPr>
+            </w:pPr>
+          </w:p>
+        </w:tc>
+        <w:tc>
+          <w:tcPr>
+            <w:tcW w:w="895" w:type="dxa"/>
+          </w:tcPr>
+          <w:p>
+            <w:pPr>
+              <w:rPr>
+                <w:rFonts w:ascii="Times New Roman" w:hAnsi="Times New Roman" w:cs="Times New Roman"/>
+              </w:rPr>
+            </w:pPr>
+            <w:r>
+              <w:rPr>
+                <w:rFonts w:ascii="Times New Roman" w:hAnsi="Times New Roman" w:cs="Times New Roman"/>
+              </w:rPr>
+              <w:t>SDC</w:t>
+            </w:r>
+          </w:p>
+        </w:tc>
+        <w:tc>
+          <w:tcPr>
+            <w:tcW w:w="1750" w:type="dxa"/>
+          </w:tcPr>
+          <w:p>
+            <w:pPr>
+              <w:rPr>
+                <w:rFonts w:ascii="Times New Roman" w:hAnsi="Times New Roman" w:cs="Times New Roman"/>
+              </w:rPr>
+            </w:pPr>
+            <w:r>
+              <w:rPr>
+                <w:rFonts w:ascii="Times New Roman" w:hAnsi="Times New Roman" w:cs="Times New Roman"/>
+              </w:rPr>
+              <w:t>5</w:t>
+            </w:r>
+          </w:p>
+        </w:tc>
+        <w:tc>
+          <w:tcPr>
+            <w:tcW w:w="1512" w:type="dxa"/>
+          </w:tcPr>
+          <w:p>
+            <w:pPr>
+              <w:rPr>
+                <w:rFonts w:ascii="Times New Roman" w:hAnsi="Times New Roman" w:cs="Times New Roman"/>
+              </w:rPr>
+            </w:pPr>
+            <w:r>
+              <w:rPr>
+                <w:rFonts w:ascii="Times New Roman" w:hAnsi="Times New Roman" w:cs="Times New Roman"/>
+              </w:rPr>
+              <w:t>I2C1 (SCL)</w:t>
+            </w:r>
+          </w:p>
+        </w:tc>
+      </w:tr>
+    </w:tbl>
+    <w:p>
+      <w:pPr>
+        <w:rPr>
+          <w:rFonts w:ascii="Times New Roman" w:hAnsi="Times New Roman" w:cs="Times New Roman"/>
+        </w:rPr>
+      </w:pPr>
+    </w:p>
+    <w:p>
+      <w:pPr>
+        <w:rPr>
+          <w:rFonts w:ascii="Times New Roman" w:hAnsi="Times New Roman" w:cs="Times New Roman"/>
+        </w:rPr>
+      </w:pPr>
+      <w:r>
+        <w:rPr>
+          <w:rFonts w:ascii="Times New Roman" w:hAnsi="Times New Roman" w:cs="Times New Roman"/>
+        </w:rPr>
+        <w:t>Urządzenia połączone pośrednio, przez konwerter:</w:t>
+      </w:r>
+    </w:p>
+    <w:tbl>
+      <w:tblPr>
+        <w:tblStyle w:val="Tabela-Siatka"/>
+        <w:tblW w:w="0" w:type="auto"/>
+        <w:tblLook w:val="04A0" w:firstRow="1" w:lastRow="0" w:firstColumn="1" w:lastColumn="0" w:noHBand="0" w:noVBand="1"/>
+      </w:tblPr>
+      <w:tblGrid>
+        <w:gridCol w:w="626"/>
+        <w:gridCol w:w="2498"/>
+        <w:gridCol w:w="895"/>
+        <w:gridCol w:w="1713"/>
+      </w:tblGrid>
+      <w:tr>
+        <w:tc>
+          <w:tcPr>
+            <w:tcW w:w="626" w:type="dxa"/>
+          </w:tcPr>
+          <w:p>
+            <w:pPr>
+              <w:rPr>
+                <w:rFonts w:ascii="Times New Roman" w:hAnsi="Times New Roman" w:cs="Times New Roman"/>
+              </w:rPr>
+            </w:pPr>
+            <w:r>
+              <w:rPr>
+                <w:rFonts w:ascii="Times New Roman" w:hAnsi="Times New Roman" w:cs="Times New Roman"/>
+              </w:rPr>
+              <w:t>Lp.</w:t>
+            </w:r>
+          </w:p>
+        </w:tc>
+        <w:tc>
+          <w:tcPr>
+            <w:tcW w:w="2498" w:type="dxa"/>
+          </w:tcPr>
+          <w:p>
+            <w:pPr>
+              <w:rPr>
+                <w:rFonts w:ascii="Times New Roman" w:hAnsi="Times New Roman" w:cs="Times New Roman"/>
+              </w:rPr>
+            </w:pPr>
+            <w:r>
+              <w:rPr>
+                <w:rFonts w:ascii="Times New Roman" w:hAnsi="Times New Roman" w:cs="Times New Roman"/>
+              </w:rPr>
+              <w:t>Nazwa</w:t>
+            </w:r>
+          </w:p>
+        </w:tc>
+        <w:tc>
+          <w:tcPr>
+            <w:tcW w:w="895" w:type="dxa"/>
+          </w:tcPr>
+          <w:p>
+            <w:pPr>
+              <w:rPr>
+                <w:rFonts w:ascii="Times New Roman" w:hAnsi="Times New Roman" w:cs="Times New Roman"/>
+              </w:rPr>
+            </w:pPr>
+            <w:r>
+              <w:rPr>
+                <w:rFonts w:ascii="Times New Roman" w:hAnsi="Times New Roman" w:cs="Times New Roman"/>
+              </w:rPr>
+              <w:t>Pin</w:t>
+            </w:r>
+          </w:p>
+        </w:tc>
+        <w:tc>
+          <w:tcPr>
+            <w:tcW w:w="1713" w:type="dxa"/>
+          </w:tcPr>
+          <w:p>
+            <w:pPr>
+              <w:rPr>
+                <w:rFonts w:ascii="Times New Roman" w:hAnsi="Times New Roman" w:cs="Times New Roman"/>
+              </w:rPr>
+            </w:pPr>
+            <w:r>
+              <w:rPr>
+                <w:rFonts w:ascii="Times New Roman" w:hAnsi="Times New Roman" w:cs="Times New Roman"/>
+              </w:rPr>
+              <w:t>Pin (konwerter)</w:t>
+            </w:r>
+          </w:p>
+        </w:tc>
+      </w:tr>
+      <w:tr>
+        <w:tc>
+          <w:tcPr>
+            <w:tcW w:w="626" w:type="dxa"/>
+          </w:tcPr>
+          <w:p>
+            <w:pPr>
+              <w:rPr>
+                <w:rFonts w:ascii="Times New Roman" w:hAnsi="Times New Roman" w:cs="Times New Roman"/>
+              </w:rPr>
+            </w:pPr>
+            <w:r>
+              <w:rPr>
+                <w:rFonts w:ascii="Times New Roman" w:hAnsi="Times New Roman" w:cs="Times New Roman"/>
+              </w:rPr>
+              <w:t>1</w:t>
+            </w:r>
+          </w:p>
+        </w:tc>
+        <w:tc>
+          <w:tcPr>
+            <w:tcW w:w="2498" w:type="dxa"/>
+          </w:tcPr>
+          <w:p>
+            <w:pPr>
+              <w:rPr>
+                <w:rFonts w:ascii="Times New Roman" w:hAnsi="Times New Roman" w:cs="Times New Roman"/>
+              </w:rPr>
+            </w:pPr>
+            <w:r>
+              <w:rPr>
+                <w:rFonts w:ascii="Times New Roman" w:hAnsi="Times New Roman" w:cs="Times New Roman"/>
+              </w:rPr>
+              <w:t>Czujnik wilgotności</w:t>
+            </w:r>
+          </w:p>
+        </w:tc>
+        <w:tc>
+          <w:tcPr>
+            <w:tcW w:w="895" w:type="dxa"/>
+          </w:tcPr>
+          <w:p>
+            <w:pPr>
+              <w:rPr>
+                <w:rFonts w:ascii="Times New Roman" w:hAnsi="Times New Roman" w:cs="Times New Roman"/>
+              </w:rPr>
+            </w:pPr>
+            <w:r>
+              <w:rPr>
+                <w:rFonts w:ascii="Times New Roman" w:hAnsi="Times New Roman" w:cs="Times New Roman"/>
+              </w:rPr>
+              <w:t>A0</w:t>
+            </w:r>
+          </w:p>
+        </w:tc>
+        <w:tc>
+          <w:tcPr>
+            <w:tcW w:w="1713" w:type="dxa"/>
+          </w:tcPr>
+          <w:p>
+            <w:pPr>
+              <w:rPr>
+                <w:rFonts w:ascii="Times New Roman" w:hAnsi="Times New Roman" w:cs="Times New Roman"/>
+              </w:rPr>
+            </w:pPr>
+            <w:r>
+              <w:rPr>
+                <w:rFonts w:ascii="Times New Roman" w:hAnsi="Times New Roman" w:cs="Times New Roman"/>
+              </w:rPr>
+              <w:t>A0</w:t>
+            </w:r>
+          </w:p>
+        </w:tc>
+      </w:tr>
+      <w:tr>
+        <w:tc>
+          <w:tcPr>
+            <w:tcW w:w="626" w:type="dxa"/>
+          </w:tcPr>
+          <w:p>
+            <w:pPr>
+              <w:rPr>
+                <w:rFonts w:ascii="Times New Roman" w:hAnsi="Times New Roman" w:cs="Times New Roman"/>
+              </w:rPr>
+            </w:pPr>
+            <w:r>
+              <w:rPr>
+                <w:rFonts w:ascii="Times New Roman" w:hAnsi="Times New Roman" w:cs="Times New Roman"/>
+              </w:rPr>
+              <w:t>2</w:t>
+            </w:r>
+          </w:p>
+        </w:tc>
+        <w:tc>
+          <w:tcPr>
+            <w:tcW w:w="2498" w:type="dxa"/>
+          </w:tcPr>
+          <w:p>
+            <w:pPr>
+              <w:rPr>
+                <w:rFonts w:ascii="Times New Roman" w:hAnsi="Times New Roman" w:cs="Times New Roman"/>
+              </w:rPr>
+            </w:pPr>
+            <w:r>
+              <w:rPr>
+                <w:rFonts w:ascii="Times New Roman" w:hAnsi="Times New Roman" w:cs="Times New Roman"/>
+              </w:rPr>
+              <w:t>Czujnik temperatury (1)</w:t>
+            </w:r>
+          </w:p>
+        </w:tc>
+        <w:tc>
+          <w:tcPr>
+            <w:tcW w:w="895" w:type="dxa"/>
+          </w:tcPr>
+          <w:p>
+            <w:pPr>
+              <w:rPr>
+                <w:rFonts w:ascii="Times New Roman" w:hAnsi="Times New Roman" w:cs="Times New Roman"/>
+              </w:rPr>
+            </w:pPr>
+            <w:r>
+              <w:rPr>
+                <w:rFonts w:ascii="Times New Roman" w:hAnsi="Times New Roman" w:cs="Times New Roman"/>
+              </w:rPr>
+              <w:t>A0</w:t>
+            </w:r>
+          </w:p>
+        </w:tc>
+        <w:tc>
+          <w:tcPr>
+            <w:tcW w:w="1713" w:type="dxa"/>
+          </w:tcPr>
+          <w:p>
+            <w:pPr>
+              <w:rPr>
+                <w:rFonts w:ascii="Times New Roman" w:hAnsi="Times New Roman" w:cs="Times New Roman"/>
+              </w:rPr>
+            </w:pPr>
+            <w:r>
+              <w:rPr>
+                <w:rFonts w:ascii="Times New Roman" w:hAnsi="Times New Roman" w:cs="Times New Roman"/>
+              </w:rPr>
+              <w:t>A1</w:t>
+            </w:r>
+          </w:p>
+        </w:tc>
+      </w:tr>
+    </w:tbl>
     <w:p>
       <w:pPr>
         <w:rPr>
@@ -2522,12 +3535,11 @@
           <w:rFonts w:ascii="Times New Roman" w:hAnsi="Times New Roman" w:cs="Times New Roman"/>
         </w:rPr>
       </w:pPr>
-      <w:bookmarkStart w:id="0" w:name="_GoBack"/>
-      <w:bookmarkEnd w:id="0"/>
-      <w:r>
-        <w:rPr>
-          <w:rFonts w:ascii="Times New Roman" w:hAnsi="Times New Roman" w:cs="Times New Roman"/>
-        </w:rPr>
+      <w:r>
+        <w:rPr>
+          <w:rFonts w:ascii="Times New Roman" w:hAnsi="Times New Roman" w:cs="Times New Roman"/>
+        </w:rPr>
+        <w:lastRenderedPageBreak/>
         <w:t>Przygotowanie układu</w:t>
       </w:r>
       <w:r>
@@ -2632,6 +3644,12 @@
         </w:rPr>
         <w:t>.</w:t>
       </w:r>
+      <w:r>
+        <w:rPr>
+          <w:rFonts w:ascii="Times New Roman" w:hAnsi="Times New Roman" w:cs="Times New Roman"/>
+        </w:rPr>
+        <w:t xml:space="preserve"> Instalacja sprowadza się do skorzystania z kreatora:</w:t>
+      </w:r>
     </w:p>
     <w:p>
       <w:pPr>
@@ -2640,6 +3658,46 @@
           <w:rFonts w:ascii="Times New Roman" w:hAnsi="Times New Roman" w:cs="Times New Roman"/>
         </w:rPr>
       </w:pPr>
+      <w:r>
+        <w:rPr>
+          <w:noProof/>
+        </w:rPr>
+        <w:drawing>
+          <wp:inline distT="0" distB="0" distL="0" distR="0" wp14:anchorId="7205745F" wp14:editId="43199E30">
+            <wp:extent cx="5943600" cy="3124835"/>
+            <wp:effectExtent l="0" t="0" r="0" b="0"/>
+            <wp:docPr id="2" name="Obraz 2"/>
+            <wp:cNvGraphicFramePr>
+              <a:graphicFrameLocks xmlns:a="http://schemas.openxmlformats.org/drawingml/2006/main" noChangeAspect="1"/>
+            </wp:cNvGraphicFramePr>
+            <a:graphic xmlns:a="http://schemas.openxmlformats.org/drawingml/2006/main">
+              <a:graphicData uri="http://schemas.openxmlformats.org/drawingml/2006/picture">
+                <pic:pic xmlns:pic="http://schemas.openxmlformats.org/drawingml/2006/picture">
+                  <pic:nvPicPr>
+                    <pic:cNvPr id="1" name=""/>
+                    <pic:cNvPicPr/>
+                  </pic:nvPicPr>
+                  <pic:blipFill>
+                    <a:blip r:embed="rId16"/>
+                    <a:stretch>
+                      <a:fillRect/>
+                    </a:stretch>
+                  </pic:blipFill>
+                  <pic:spPr>
+                    <a:xfrm>
+                      <a:off x="0" y="0"/>
+                      <a:ext cx="5943600" cy="3124835"/>
+                    </a:xfrm>
+                    <a:prstGeom prst="rect">
+                      <a:avLst/>
+                    </a:prstGeom>
+                  </pic:spPr>
+                </pic:pic>
+              </a:graphicData>
+            </a:graphic>
+          </wp:inline>
+        </w:drawing>
+      </w:r>
     </w:p>
     <w:p>
       <w:pPr>
@@ -2686,7 +3744,7 @@
           <w:rFonts w:ascii="Times New Roman" w:hAnsi="Times New Roman" w:cs="Times New Roman"/>
         </w:rPr>
       </w:pPr>
-      <w:hyperlink r:id="rId12" w:history="1">
+      <w:hyperlink r:id="rId17" w:history="1">
         <w:r>
           <w:rPr>
             <w:rStyle w:val="Hipercze"/>
@@ -2709,7 +3767,7 @@
           <w:rFonts w:ascii="Times New Roman" w:hAnsi="Times New Roman" w:cs="Times New Roman"/>
         </w:rPr>
       </w:pPr>
-      <w:hyperlink r:id="rId13" w:history="1">
+      <w:hyperlink r:id="rId18" w:history="1">
         <w:r>
           <w:rPr>
             <w:rStyle w:val="Hipercze"/>
@@ -2726,7 +3784,7 @@
           <w:rFonts w:ascii="Times New Roman" w:hAnsi="Times New Roman" w:cs="Times New Roman"/>
         </w:rPr>
       </w:pPr>
-      <w:hyperlink r:id="rId14" w:history="1">
+      <w:hyperlink r:id="rId19" w:history="1">
         <w:r>
           <w:rPr>
             <w:rStyle w:val="Hipercze"/>
@@ -2777,7 +3835,7 @@
           <w:rFonts w:ascii="Times New Roman" w:hAnsi="Times New Roman" w:cs="Times New Roman"/>
         </w:rPr>
       </w:pPr>
-      <w:hyperlink r:id="rId15" w:history="1">
+      <w:hyperlink r:id="rId20" w:history="1">
         <w:r>
           <w:rPr>
             <w:rStyle w:val="Hipercze"/>
@@ -2800,7 +3858,7 @@
           <w:rFonts w:ascii="Times New Roman" w:hAnsi="Times New Roman" w:cs="Times New Roman"/>
         </w:rPr>
       </w:pPr>
-      <w:hyperlink r:id="rId16" w:history="1">
+      <w:hyperlink r:id="rId21" w:history="1">
         <w:r>
           <w:rPr>
             <w:rStyle w:val="Hipercze"/>
@@ -2817,7 +3875,7 @@
           <w:rFonts w:ascii="Times New Roman" w:hAnsi="Times New Roman" w:cs="Times New Roman"/>
         </w:rPr>
       </w:pPr>
-      <w:hyperlink r:id="rId17" w:history="1">
+      <w:hyperlink r:id="rId22" w:history="1">
         <w:r>
           <w:rPr>
             <w:rStyle w:val="Hipercze"/>
@@ -3191,7 +4249,7 @@
       </w:pPr>
     </w:pPrDefault>
   </w:docDefaults>
-  <w:latentStyles w:defLockedState="0" w:defUIPriority="99" w:defSemiHidden="0" w:defUnhideWhenUsed="0" w:defQFormat="0" w:count="376">
+  <w:latentStyles w:defLockedState="0" w:defUIPriority="99" w:defSemiHidden="0" w:defUnhideWhenUsed="0" w:defQFormat="0" w:count="377">
     <w:lsdException w:name="Normal" w:uiPriority="0" w:qFormat="1"/>
     <w:lsdException w:name="heading 1" w:uiPriority="9" w:qFormat="1"/>
     <w:lsdException w:name="heading 2" w:semiHidden="1" w:uiPriority="9" w:unhideWhenUsed="1" w:qFormat="1"/>
@@ -3568,6 +4626,7 @@
     <w:lsdException w:name="Hashtag" w:semiHidden="1" w:unhideWhenUsed="1"/>
     <w:lsdException w:name="Unresolved Mention" w:semiHidden="1" w:unhideWhenUsed="1"/>
     <w:lsdException w:name="Smart Link" w:semiHidden="1" w:unhideWhenUsed="1"/>
+    <w:lsdException w:name="Smart Link Error" w:semiHidden="1" w:unhideWhenUsed="1"/>
   </w:latentStyles>
   <w:style w:type="paragraph" w:default="1" w:styleId="Normalny">
     <w:name w:val="Normal"/>
@@ -4021,11 +5080,200 @@
 </file>
 
 <file path=customXml/item1.xml><?xml version="1.0" encoding="utf-8"?>
+<p:properties xmlns:p="http://schemas.microsoft.com/office/2006/metadata/properties" xmlns:xsi="http://www.w3.org/2001/XMLSchema-instance" xmlns:pc="http://schemas.microsoft.com/office/infopath/2007/PartnerControls">
+  <documentManagement/>
+</p:properties>
+</file>
+
+<file path=customXml/item2.xml><?xml version="1.0" encoding="utf-8"?>
+<?mso-contentType ?>
+<FormTemplates xmlns="http://schemas.microsoft.com/sharepoint/v3/contenttype/forms">
+  <Display>DocumentLibraryForm</Display>
+  <Edit>DocumentLibraryForm</Edit>
+  <New>DocumentLibraryForm</New>
+</FormTemplates>
+</file>
+
+<file path=customXml/item3.xml><?xml version="1.0" encoding="utf-8"?>
+<ct:contentTypeSchema xmlns:ct="http://schemas.microsoft.com/office/2006/metadata/contentType" xmlns:ma="http://schemas.microsoft.com/office/2006/metadata/properties/metaAttributes" ct:_="" ma:_="" ma:contentTypeName="Document" ma:contentTypeID="0x010100D5CC7FFB736E024ABF475643ABB12929" ma:contentTypeVersion="2" ma:contentTypeDescription="Create a new document." ma:contentTypeScope="" ma:versionID="bae8aef1d549daa3461a792c9d84bc5d">
+  <xsd:schema xmlns:xsd="http://www.w3.org/2001/XMLSchema" xmlns:xs="http://www.w3.org/2001/XMLSchema" xmlns:p="http://schemas.microsoft.com/office/2006/metadata/properties" xmlns:ns3="2da58ee8-4fa3-4136-9b73-ec47fb456b0d" targetNamespace="http://schemas.microsoft.com/office/2006/metadata/properties" ma:root="true" ma:fieldsID="7fa1200b8cbeb3838e5bc290b2e1d521" ns3:_="">
+    <xsd:import namespace="2da58ee8-4fa3-4136-9b73-ec47fb456b0d"/>
+    <xsd:element name="properties">
+      <xsd:complexType>
+        <xsd:sequence>
+          <xsd:element name="documentManagement">
+            <xsd:complexType>
+              <xsd:all>
+                <xsd:element ref="ns3:MediaServiceMetadata" minOccurs="0"/>
+                <xsd:element ref="ns3:MediaServiceFastMetadata" minOccurs="0"/>
+              </xsd:all>
+            </xsd:complexType>
+          </xsd:element>
+        </xsd:sequence>
+      </xsd:complexType>
+    </xsd:element>
+  </xsd:schema>
+  <xsd:schema xmlns:xsd="http://www.w3.org/2001/XMLSchema" xmlns:xs="http://www.w3.org/2001/XMLSchema" xmlns:dms="http://schemas.microsoft.com/office/2006/documentManagement/types" xmlns:pc="http://schemas.microsoft.com/office/infopath/2007/PartnerControls" targetNamespace="2da58ee8-4fa3-4136-9b73-ec47fb456b0d" elementFormDefault="qualified">
+    <xsd:import namespace="http://schemas.microsoft.com/office/2006/documentManagement/types"/>
+    <xsd:import namespace="http://schemas.microsoft.com/office/infopath/2007/PartnerControls"/>
+    <xsd:element name="MediaServiceMetadata" ma:index="8" nillable="true" ma:displayName="MediaServiceMetadata" ma:description="" ma:hidden="true" ma:internalName="MediaServiceMetadata" ma:readOnly="true">
+      <xsd:simpleType>
+        <xsd:restriction base="dms:Note"/>
+      </xsd:simpleType>
+    </xsd:element>
+    <xsd:element name="MediaServiceFastMetadata" ma:index="9" nillable="true" ma:displayName="MediaServiceFastMetadata" ma:description="" ma:hidden="true" ma:internalName="MediaServiceFastMetadata" ma:readOnly="true">
+      <xsd:simpleType>
+        <xsd:restriction base="dms:Note"/>
+      </xsd:simpleType>
+    </xsd:element>
+  </xsd:schema>
+  <xsd:schema xmlns="http://schemas.openxmlformats.org/package/2006/metadata/core-properties" xmlns:xsd="http://www.w3.org/2001/XMLSchema" xmlns:xsi="http://www.w3.org/2001/XMLSchema-instance" xmlns:dc="http://purl.org/dc/elements/1.1/" xmlns:dcterms="http://purl.org/dc/terms/" xmlns:odoc="http://schemas.microsoft.com/internal/obd" targetNamespace="http://schemas.openxmlformats.org/package/2006/metadata/core-properties" elementFormDefault="qualified" attributeFormDefault="unqualified" blockDefault="#all">
+    <xsd:import namespace="http://purl.org/dc/elements/1.1/" schemaLocation="http://dublincore.org/schemas/xmls/qdc/2003/04/02/dc.xsd"/>
+    <xsd:import namespace="http://purl.org/dc/terms/" schemaLocation="http://dublincore.org/schemas/xmls/qdc/2003/04/02/dcterms.xsd"/>
+    <xsd:element name="coreProperties" type="CT_coreProperties"/>
+    <xsd:complexType name="CT_coreProperties">
+      <xsd:all>
+        <xsd:element ref="dc:creator" minOccurs="0" maxOccurs="1"/>
+        <xsd:element ref="dcterms:created" minOccurs="0" maxOccurs="1"/>
+        <xsd:element ref="dc:identifier" minOccurs="0" maxOccurs="1"/>
+        <xsd:element name="contentType" minOccurs="0" maxOccurs="1" type="xsd:string" ma:index="0" ma:displayName="Content Type"/>
+        <xsd:element ref="dc:title" minOccurs="0" maxOccurs="1" ma:index="4" ma:displayName="Title"/>
+        <xsd:element ref="dc:subject" minOccurs="0" maxOccurs="1"/>
+        <xsd:element ref="dc:description" minOccurs="0" maxOccurs="1"/>
+        <xsd:element name="keywords" minOccurs="0" maxOccurs="1" type="xsd:string"/>
+        <xsd:element ref="dc:language" minOccurs="0" maxOccurs="1"/>
+        <xsd:element name="category" minOccurs="0" maxOccurs="1" type="xsd:string"/>
+        <xsd:element name="version" minOccurs="0" maxOccurs="1" type="xsd:string"/>
+        <xsd:element name="revision" minOccurs="0" maxOccurs="1" type="xsd:string">
+          <xsd:annotation>
+            <xsd:documentation>
+                        This value indicates the number of saves or revisions. The application is responsible for updating this value after each revision.
+                    </xsd:documentation>
+          </xsd:annotation>
+        </xsd:element>
+        <xsd:element name="lastModifiedBy" minOccurs="0" maxOccurs="1" type="xsd:string"/>
+        <xsd:element ref="dcterms:modified" minOccurs="0" maxOccurs="1"/>
+        <xsd:element name="contentStatus" minOccurs="0" maxOccurs="1" type="xsd:string"/>
+      </xsd:all>
+    </xsd:complexType>
+  </xsd:schema>
+  <xs:schema xmlns:pc="http://schemas.microsoft.com/office/infopath/2007/PartnerControls" xmlns:xs="http://www.w3.org/2001/XMLSchema" targetNamespace="http://schemas.microsoft.com/office/infopath/2007/PartnerControls" elementFormDefault="qualified" attributeFormDefault="unqualified">
+    <xs:element name="Person">
+      <xs:complexType>
+        <xs:sequence>
+          <xs:element ref="pc:DisplayName" minOccurs="0"/>
+          <xs:element ref="pc:AccountId" minOccurs="0"/>
+          <xs:element ref="pc:AccountType" minOccurs="0"/>
+        </xs:sequence>
+      </xs:complexType>
+    </xs:element>
+    <xs:element name="DisplayName" type="xs:string"/>
+    <xs:element name="AccountId" type="xs:string"/>
+    <xs:element name="AccountType" type="xs:string"/>
+    <xs:element name="BDCAssociatedEntity">
+      <xs:complexType>
+        <xs:sequence>
+          <xs:element ref="pc:BDCEntity" minOccurs="0" maxOccurs="unbounded"/>
+        </xs:sequence>
+        <xs:attribute ref="pc:EntityNamespace"/>
+        <xs:attribute ref="pc:EntityName"/>
+        <xs:attribute ref="pc:SystemInstanceName"/>
+        <xs:attribute ref="pc:AssociationName"/>
+      </xs:complexType>
+    </xs:element>
+    <xs:attribute name="EntityNamespace" type="xs:string"/>
+    <xs:attribute name="EntityName" type="xs:string"/>
+    <xs:attribute name="SystemInstanceName" type="xs:string"/>
+    <xs:attribute name="AssociationName" type="xs:string"/>
+    <xs:element name="BDCEntity">
+      <xs:complexType>
+        <xs:sequence>
+          <xs:element ref="pc:EntityDisplayName" minOccurs="0"/>
+          <xs:element ref="pc:EntityInstanceReference" minOccurs="0"/>
+          <xs:element ref="pc:EntityId1" minOccurs="0"/>
+          <xs:element ref="pc:EntityId2" minOccurs="0"/>
+          <xs:element ref="pc:EntityId3" minOccurs="0"/>
+          <xs:element ref="pc:EntityId4" minOccurs="0"/>
+          <xs:element ref="pc:EntityId5" minOccurs="0"/>
+        </xs:sequence>
+      </xs:complexType>
+    </xs:element>
+    <xs:element name="EntityDisplayName" type="xs:string"/>
+    <xs:element name="EntityInstanceReference" type="xs:string"/>
+    <xs:element name="EntityId1" type="xs:string"/>
+    <xs:element name="EntityId2" type="xs:string"/>
+    <xs:element name="EntityId3" type="xs:string"/>
+    <xs:element name="EntityId4" type="xs:string"/>
+    <xs:element name="EntityId5" type="xs:string"/>
+    <xs:element name="Terms">
+      <xs:complexType>
+        <xs:sequence>
+          <xs:element ref="pc:TermInfo" minOccurs="0" maxOccurs="unbounded"/>
+        </xs:sequence>
+      </xs:complexType>
+    </xs:element>
+    <xs:element name="TermInfo">
+      <xs:complexType>
+        <xs:sequence>
+          <xs:element ref="pc:TermName" minOccurs="0"/>
+          <xs:element ref="pc:TermId" minOccurs="0"/>
+        </xs:sequence>
+      </xs:complexType>
+    </xs:element>
+    <xs:element name="TermName" type="xs:string"/>
+    <xs:element name="TermId" type="xs:string"/>
+  </xs:schema>
+</ct:contentTypeSchema>
+</file>
+
+<file path=customXml/item4.xml><?xml version="1.0" encoding="utf-8"?>
 <b:Sources xmlns:b="http://schemas.openxmlformats.org/officeDocument/2006/bibliography" xmlns="http://schemas.openxmlformats.org/officeDocument/2006/bibliography" SelectedStyle="\APASixthEditionOfficeOnline.xsl" StyleName="APA" Version="6"/>
 </file>
 
 <file path=customXml/itemProps1.xml><?xml version="1.0" encoding="utf-8"?>
-<ds:datastoreItem xmlns:ds="http://schemas.openxmlformats.org/officeDocument/2006/customXml" ds:itemID="{35F44867-DC6C-4AB0-986D-6B2105840789}">
+<ds:datastoreItem xmlns:ds="http://schemas.openxmlformats.org/officeDocument/2006/customXml" ds:itemID="{2244BB86-CEAD-496E-8505-B1E411F7EA41}">
+  <ds:schemaRefs>
+    <ds:schemaRef ds:uri="http://purl.org/dc/dcmitype/"/>
+    <ds:schemaRef ds:uri="http://schemas.microsoft.com/office/infopath/2007/PartnerControls"/>
+    <ds:schemaRef ds:uri="http://purl.org/dc/elements/1.1/"/>
+    <ds:schemaRef ds:uri="http://schemas.openxmlformats.org/package/2006/metadata/core-properties"/>
+    <ds:schemaRef ds:uri="http://purl.org/dc/terms/"/>
+    <ds:schemaRef ds:uri="http://www.w3.org/XML/1998/namespace"/>
+    <ds:schemaRef ds:uri="http://schemas.microsoft.com/office/2006/documentManagement/types"/>
+    <ds:schemaRef ds:uri="2da58ee8-4fa3-4136-9b73-ec47fb456b0d"/>
+    <ds:schemaRef ds:uri="http://schemas.microsoft.com/office/2006/metadata/properties"/>
+  </ds:schemaRefs>
+</ds:datastoreItem>
+</file>
+
+<file path=customXml/itemProps2.xml><?xml version="1.0" encoding="utf-8"?>
+<ds:datastoreItem xmlns:ds="http://schemas.openxmlformats.org/officeDocument/2006/customXml" ds:itemID="{CE37CCAC-4C77-407A-B1C1-44E38DB182AB}">
+  <ds:schemaRefs>
+    <ds:schemaRef ds:uri="http://schemas.microsoft.com/sharepoint/v3/contenttype/forms"/>
+  </ds:schemaRefs>
+</ds:datastoreItem>
+</file>
+
+<file path=customXml/itemProps3.xml><?xml version="1.0" encoding="utf-8"?>
+<ds:datastoreItem xmlns:ds="http://schemas.openxmlformats.org/officeDocument/2006/customXml" ds:itemID="{583E6269-3717-44A0-BA85-404A54DB5037}">
+  <ds:schemaRefs>
+    <ds:schemaRef ds:uri="http://schemas.microsoft.com/office/2006/metadata/contentType"/>
+    <ds:schemaRef ds:uri="http://schemas.microsoft.com/office/2006/metadata/properties/metaAttributes"/>
+    <ds:schemaRef ds:uri="http://www.w3.org/2001/XMLSchema"/>
+    <ds:schemaRef ds:uri="http://schemas.microsoft.com/office/2006/metadata/properties"/>
+    <ds:schemaRef ds:uri="2da58ee8-4fa3-4136-9b73-ec47fb456b0d"/>
+    <ds:schemaRef ds:uri="http://schemas.microsoft.com/office/2006/documentManagement/types"/>
+    <ds:schemaRef ds:uri="http://schemas.microsoft.com/office/infopath/2007/PartnerControls"/>
+    <ds:schemaRef ds:uri="http://schemas.openxmlformats.org/package/2006/metadata/core-properties"/>
+    <ds:schemaRef ds:uri="http://purl.org/dc/elements/1.1/"/>
+    <ds:schemaRef ds:uri="http://purl.org/dc/terms/"/>
+    <ds:schemaRef ds:uri="http://schemas.microsoft.com/internal/obd"/>
+  </ds:schemaRefs>
+</ds:datastoreItem>
+</file>
+
+<file path=customXml/itemProps4.xml><?xml version="1.0" encoding="utf-8"?>
+<ds:datastoreItem xmlns:ds="http://schemas.openxmlformats.org/officeDocument/2006/customXml" ds:itemID="{9B9C20C4-7E57-4596-AAC2-8CA15C17780E}">
   <ds:schemaRefs>
     <ds:schemaRef ds:uri="http://schemas.openxmlformats.org/officeDocument/2006/bibliography"/>
   </ds:schemaRefs>

</xml_diff>